<commit_message>
bunch of scan plans added
</commit_message>
<xml_diff>
--- a/Scan plan templates/Scanplan_new_EventsMP.docx
+++ b/Scan plan templates/Scanplan_new_EventsMP.docx
@@ -912,8 +912,6 @@
           <w:szCs w:val="24"/>
         </w:rPr>
       </w:pPr>
-      <w:bookmarkStart w:id="0" w:name="_GoBack"/>
-      <w:bookmarkEnd w:id="0"/>
       <w:r>
         <w:rPr>
           <w:rFonts w:ascii="MS Gothic" w:eastAsia="MS Gothic" w:hAnsi="MS Gothic"/>
@@ -1209,6 +1207,7 @@
           <w:szCs w:val="24"/>
         </w:rPr>
       </w:pPr>
+      <w:bookmarkStart w:id="0" w:name="_GoBack"/>
       <w:r>
         <w:rPr>
           <w:szCs w:val="24"/>
@@ -1260,6 +1259,7 @@
         <w:t>______</w:t>
       </w:r>
     </w:p>
+    <w:bookmarkEnd w:id="0"/>
     <w:p>
       <w:pPr>
         <w:tabs>
@@ -3088,7 +3088,13 @@
               <w:rPr>
                 <w:szCs w:val="24"/>
               </w:rPr>
-              <w:t>129</w:t>
+              <w:t>14</w:t>
+            </w:r>
+            <w:r>
+              <w:rPr>
+                <w:szCs w:val="24"/>
+              </w:rPr>
+              <w:t>9</w:t>
             </w:r>
           </w:p>
         </w:tc>
@@ -3263,7 +3269,13 @@
               <w:rPr>
                 <w:szCs w:val="24"/>
               </w:rPr>
-              <w:t>129</w:t>
+              <w:t>14</w:t>
+            </w:r>
+            <w:r>
+              <w:rPr>
+                <w:szCs w:val="24"/>
+              </w:rPr>
+              <w:t>9</w:t>
             </w:r>
           </w:p>
         </w:tc>
@@ -6553,7 +6565,7 @@
 </file>
 
 <file path=customXml/itemProps1.xml><?xml version="1.0" encoding="utf-8"?>
-<ds:datastoreItem xmlns:ds="http://schemas.openxmlformats.org/officeDocument/2006/customXml" ds:itemID="{007DEC67-14D1-E54F-A81E-292A276ED8F1}">
+<ds:datastoreItem xmlns:ds="http://schemas.openxmlformats.org/officeDocument/2006/customXml" ds:itemID="{95A3B2EB-54BD-7441-97C6-56101250CC1A}">
   <ds:schemaRefs>
     <ds:schemaRef ds:uri="http://schemas.openxmlformats.org/officeDocument/2006/bibliography"/>
   </ds:schemaRefs>

</xml_diff>